<commit_message>
Learning in the army 1
</commit_message>
<xml_diff>
--- a/Databases/SQL - задачи.docx
+++ b/Databases/SQL - задачи.docx
@@ -1,10 +1,10 @@
 
 <file path=word/document.xml><?xml version="1.0" encoding="utf-8"?>
-<w:document xmlns:wpc="http://schemas.microsoft.com/office/word/2010/wordprocessingCanvas" xmlns:cx="http://schemas.microsoft.com/office/drawing/2014/chartex" xmlns:cx1="http://schemas.microsoft.com/office/drawing/2015/9/8/chartex" xmlns:cx2="http://schemas.microsoft.com/office/drawing/2015/10/21/chartex" xmlns:cx3="http://schemas.microsoft.com/office/drawing/2016/5/9/chartex" xmlns:cx4="http://schemas.microsoft.com/office/drawing/2016/5/10/chartex" xmlns:cx5="http://schemas.microsoft.com/office/drawing/2016/5/11/chartex" xmlns:cx6="http://schemas.microsoft.com/office/drawing/2016/5/12/chartex" xmlns:cx7="http://schemas.microsoft.com/office/drawing/2016/5/13/chartex" xmlns:cx8="http://schemas.microsoft.com/office/drawing/2016/5/14/chartex" xmlns:mc="http://schemas.openxmlformats.org/markup-compatibility/2006" xmlns:aink="http://schemas.microsoft.com/office/drawing/2016/ink" xmlns:am3d="http://schemas.microsoft.com/office/drawing/2017/model3d" xmlns:o="urn:schemas-microsoft-com:office:office" xmlns:r="http://schemas.openxmlformats.org/officeDocument/2006/relationships" xmlns:m="http://schemas.openxmlformats.org/officeDocument/2006/math" xmlns:v="urn:schemas-microsoft-com:vml" xmlns:wp14="http://schemas.microsoft.com/office/word/2010/wordprocessingDrawing" xmlns:wp="http://schemas.openxmlformats.org/drawingml/2006/wordprocessingDrawing" xmlns:w10="urn:schemas-microsoft-com:office:word" xmlns:w="http://schemas.openxmlformats.org/wordprocessingml/2006/main" xmlns:w14="http://schemas.microsoft.com/office/word/2010/wordml" xmlns:w15="http://schemas.microsoft.com/office/word/2012/wordml" xmlns:w16cex="http://schemas.microsoft.com/office/word/2018/wordml/cex" xmlns:w16cid="http://schemas.microsoft.com/office/word/2016/wordml/cid" xmlns:w16="http://schemas.microsoft.com/office/word/2018/wordml" xmlns:w16sdtdh="http://schemas.microsoft.com/office/word/2020/wordml/sdtdatahash" xmlns:w16se="http://schemas.microsoft.com/office/word/2015/wordml/symex" xmlns:wpg="http://schemas.microsoft.com/office/word/2010/wordprocessingGroup" xmlns:wpi="http://schemas.microsoft.com/office/word/2010/wordprocessingInk" xmlns:wne="http://schemas.microsoft.com/office/word/2006/wordml" xmlns:wps="http://schemas.microsoft.com/office/word/2010/wordprocessingShape" mc:Ignorable="w14 w15 w16se w16cid w16 w16cex w16sdtdh wp14">
+<w:document xmlns:wpc="http://schemas.microsoft.com/office/word/2010/wordprocessingCanvas" xmlns:cx="http://schemas.microsoft.com/office/drawing/2014/chartex" xmlns:cx1="http://schemas.microsoft.com/office/drawing/2015/9/8/chartex" xmlns:cx2="http://schemas.microsoft.com/office/drawing/2015/10/21/chartex" xmlns:cx3="http://schemas.microsoft.com/office/drawing/2016/5/9/chartex" xmlns:cx4="http://schemas.microsoft.com/office/drawing/2016/5/10/chartex" xmlns:cx5="http://schemas.microsoft.com/office/drawing/2016/5/11/chartex" xmlns:cx6="http://schemas.microsoft.com/office/drawing/2016/5/12/chartex" xmlns:cx7="http://schemas.microsoft.com/office/drawing/2016/5/13/chartex" xmlns:cx8="http://schemas.microsoft.com/office/drawing/2016/5/14/chartex" xmlns:mc="http://schemas.openxmlformats.org/markup-compatibility/2006" xmlns:aink="http://schemas.microsoft.com/office/drawing/2016/ink" xmlns:am3d="http://schemas.microsoft.com/office/drawing/2017/model3d" xmlns:o="urn:schemas-microsoft-com:office:office" xmlns:r="http://schemas.openxmlformats.org/officeDocument/2006/relationships" xmlns:m="http://schemas.openxmlformats.org/officeDocument/2006/math" xmlns:v="urn:schemas-microsoft-com:vml" xmlns:wp14="http://schemas.microsoft.com/office/word/2010/wordprocessingDrawing" xmlns:wp="http://schemas.openxmlformats.org/drawingml/2006/wordprocessingDrawing" xmlns:w10="urn:schemas-microsoft-com:office:word" xmlns:w="http://schemas.openxmlformats.org/wordprocessingml/2006/main" xmlns:w14="http://schemas.microsoft.com/office/word/2010/wordml" xmlns:w15="http://schemas.microsoft.com/office/word/2012/wordml" xmlns:w16cid="http://schemas.microsoft.com/office/word/2016/wordml/cid" xmlns:w16se="http://schemas.microsoft.com/office/word/2015/wordml/symex" xmlns:wpg="http://schemas.microsoft.com/office/word/2010/wordprocessingGroup" xmlns:wpi="http://schemas.microsoft.com/office/word/2010/wordprocessingInk" xmlns:wne="http://schemas.microsoft.com/office/word/2006/wordml" xmlns:wps="http://schemas.microsoft.com/office/word/2010/wordprocessingShape" mc:Ignorable="w14 w15 w16se w16cid wp14">
   <w:body>
     <w:p>
       <w:pPr>
-        <w:pStyle w:val="Heading1"/>
+        <w:pStyle w:val="1"/>
       </w:pPr>
       <w:r>
         <w:t xml:space="preserve">Есть 5000 </w:t>
@@ -702,7 +702,7 @@
     </w:p>
     <w:p>
       <w:pPr>
-        <w:pStyle w:val="Heading1"/>
+        <w:pStyle w:val="1"/>
         <w:rPr>
           <w:lang w:val="en-US"/>
         </w:rPr>
@@ -717,19 +717,19 @@
     </w:p>
     <w:p>
       <w:pPr>
-        <w:pStyle w:val="NoSpacing"/>
-        <w:rPr>
-          <w:b/>
-          <w:bCs/>
-          <w:sz w:val="24"/>
-          <w:szCs w:val="24"/>
-          <w:lang w:val="en-US"/>
-        </w:rPr>
-      </w:pPr>
-    </w:p>
-    <w:p>
-      <w:pPr>
-        <w:pStyle w:val="NoSpacing"/>
+        <w:pStyle w:val="a4"/>
+        <w:rPr>
+          <w:b/>
+          <w:bCs/>
+          <w:sz w:val="24"/>
+          <w:szCs w:val="24"/>
+          <w:lang w:val="en-US"/>
+        </w:rPr>
+      </w:pPr>
+    </w:p>
+    <w:p>
+      <w:pPr>
+        <w:pStyle w:val="a4"/>
         <w:rPr>
           <w:b/>
           <w:bCs/>
@@ -785,7 +785,7 @@
     </w:p>
     <w:p>
       <w:pPr>
-        <w:pStyle w:val="NoSpacing"/>
+        <w:pStyle w:val="a4"/>
         <w:rPr>
           <w:b/>
           <w:bCs/>
@@ -829,7 +829,7 @@
     </w:p>
     <w:p>
       <w:pPr>
-        <w:pStyle w:val="NoSpacing"/>
+        <w:pStyle w:val="a4"/>
         <w:rPr>
           <w:b/>
           <w:bCs/>
@@ -873,7 +873,7 @@
     </w:p>
     <w:p>
       <w:pPr>
-        <w:pStyle w:val="NoSpacing"/>
+        <w:pStyle w:val="a4"/>
         <w:rPr>
           <w:b/>
           <w:bCs/>
@@ -895,19 +895,19 @@
     </w:p>
     <w:p>
       <w:pPr>
-        <w:pStyle w:val="NoSpacing"/>
-        <w:rPr>
-          <w:b/>
-          <w:bCs/>
-          <w:sz w:val="24"/>
-          <w:szCs w:val="24"/>
-          <w:lang w:val="en-US"/>
-        </w:rPr>
-      </w:pPr>
-    </w:p>
-    <w:p>
-      <w:pPr>
-        <w:pStyle w:val="NoSpacing"/>
+        <w:pStyle w:val="a4"/>
+        <w:rPr>
+          <w:b/>
+          <w:bCs/>
+          <w:sz w:val="24"/>
+          <w:szCs w:val="24"/>
+          <w:lang w:val="en-US"/>
+        </w:rPr>
+      </w:pPr>
+    </w:p>
+    <w:p>
+      <w:pPr>
+        <w:pStyle w:val="a4"/>
         <w:rPr>
           <w:b/>
           <w:bCs/>
@@ -963,7 +963,7 @@
     </w:p>
     <w:p>
       <w:pPr>
-        <w:pStyle w:val="NoSpacing"/>
+        <w:pStyle w:val="a4"/>
         <w:rPr>
           <w:b/>
           <w:bCs/>
@@ -1007,7 +1007,7 @@
     </w:p>
     <w:p>
       <w:pPr>
-        <w:pStyle w:val="NoSpacing"/>
+        <w:pStyle w:val="a4"/>
         <w:rPr>
           <w:b/>
           <w:bCs/>
@@ -1029,7 +1029,7 @@
     </w:p>
     <w:p>
       <w:pPr>
-        <w:pStyle w:val="NoSpacing"/>
+        <w:pStyle w:val="a4"/>
         <w:rPr>
           <w:b/>
           <w:bCs/>
@@ -1073,7 +1073,7 @@
     </w:p>
     <w:p>
       <w:pPr>
-        <w:pStyle w:val="NoSpacing"/>
+        <w:pStyle w:val="a4"/>
         <w:rPr>
           <w:b/>
           <w:bCs/>
@@ -1095,19 +1095,19 @@
     </w:p>
     <w:p>
       <w:pPr>
-        <w:pStyle w:val="NoSpacing"/>
-        <w:rPr>
-          <w:b/>
-          <w:bCs/>
-          <w:sz w:val="24"/>
-          <w:szCs w:val="24"/>
-          <w:lang w:val="en-US"/>
-        </w:rPr>
-      </w:pPr>
-    </w:p>
-    <w:p>
-      <w:pPr>
-        <w:pStyle w:val="NoSpacing"/>
+        <w:pStyle w:val="a4"/>
+        <w:rPr>
+          <w:b/>
+          <w:bCs/>
+          <w:sz w:val="24"/>
+          <w:szCs w:val="24"/>
+          <w:lang w:val="en-US"/>
+        </w:rPr>
+      </w:pPr>
+    </w:p>
+    <w:p>
+      <w:pPr>
+        <w:pStyle w:val="a4"/>
         <w:rPr>
           <w:b/>
           <w:bCs/>
@@ -1152,7 +1152,7 @@
     </w:p>
     <w:p>
       <w:pPr>
-        <w:pStyle w:val="NoSpacing"/>
+        <w:pStyle w:val="a4"/>
         <w:shd w:val="clear" w:color="auto" w:fill="FFF2CC" w:themeFill="accent4" w:themeFillTint="33"/>
         <w:rPr>
           <w:rFonts w:ascii="Courier New" w:hAnsi="Courier New" w:cs="Courier New"/>
@@ -1219,7 +1219,7 @@
     </w:p>
     <w:p>
       <w:pPr>
-        <w:pStyle w:val="NoSpacing"/>
+        <w:pStyle w:val="a4"/>
         <w:shd w:val="clear" w:color="auto" w:fill="FFF2CC" w:themeFill="accent4" w:themeFillTint="33"/>
         <w:rPr>
           <w:rFonts w:ascii="Courier New" w:hAnsi="Courier New" w:cs="Courier New"/>
@@ -1261,7 +1261,7 @@
     </w:p>
     <w:p>
       <w:pPr>
-        <w:pStyle w:val="NoSpacing"/>
+        <w:pStyle w:val="a4"/>
         <w:shd w:val="clear" w:color="auto" w:fill="FFF2CC" w:themeFill="accent4" w:themeFillTint="33"/>
         <w:rPr>
           <w:rFonts w:ascii="Courier New" w:hAnsi="Courier New" w:cs="Courier New"/>
@@ -1305,7 +1305,7 @@
     </w:p>
     <w:p>
       <w:pPr>
-        <w:pStyle w:val="NoSpacing"/>
+        <w:pStyle w:val="a4"/>
         <w:shd w:val="clear" w:color="auto" w:fill="FFF2CC" w:themeFill="accent4" w:themeFillTint="33"/>
         <w:rPr>
           <w:rFonts w:ascii="Courier New" w:hAnsi="Courier New" w:cs="Courier New"/>
@@ -1340,7 +1340,7 @@
     </w:p>
     <w:p>
       <w:pPr>
-        <w:pStyle w:val="NoSpacing"/>
+        <w:pStyle w:val="a4"/>
         <w:shd w:val="clear" w:color="auto" w:fill="FFF2CC" w:themeFill="accent4" w:themeFillTint="33"/>
         <w:rPr>
           <w:rFonts w:ascii="Courier New" w:hAnsi="Courier New" w:cs="Courier New"/>
@@ -1357,7 +1357,7 @@
     </w:p>
     <w:p>
       <w:pPr>
-        <w:pStyle w:val="NoSpacing"/>
+        <w:pStyle w:val="a4"/>
         <w:shd w:val="clear" w:color="auto" w:fill="FFF2CC" w:themeFill="accent4" w:themeFillTint="33"/>
         <w:rPr>
           <w:rFonts w:ascii="Courier New" w:hAnsi="Courier New" w:cs="Courier New"/>
@@ -1390,7 +1390,7 @@
     </w:p>
     <w:p>
       <w:pPr>
-        <w:pStyle w:val="NoSpacing"/>
+        <w:pStyle w:val="a4"/>
         <w:shd w:val="clear" w:color="auto" w:fill="FFF2CC" w:themeFill="accent4" w:themeFillTint="33"/>
         <w:rPr>
           <w:rFonts w:ascii="Courier New" w:hAnsi="Courier New" w:cs="Courier New"/>
@@ -1425,7 +1425,7 @@
     </w:p>
     <w:p>
       <w:pPr>
-        <w:pStyle w:val="NoSpacing"/>
+        <w:pStyle w:val="a4"/>
         <w:shd w:val="clear" w:color="auto" w:fill="FFF2CC" w:themeFill="accent4" w:themeFillTint="33"/>
         <w:rPr>
           <w:rFonts w:ascii="Courier New" w:hAnsi="Courier New" w:cs="Courier New"/>
@@ -1458,7 +1458,7 @@
     </w:p>
     <w:p>
       <w:pPr>
-        <w:pStyle w:val="NoSpacing"/>
+        <w:pStyle w:val="a4"/>
         <w:shd w:val="clear" w:color="auto" w:fill="FFF2CC" w:themeFill="accent4" w:themeFillTint="33"/>
         <w:rPr>
           <w:rFonts w:ascii="Courier New" w:hAnsi="Courier New" w:cs="Courier New"/>
@@ -1504,7 +1504,7 @@
     </w:p>
     <w:p>
       <w:pPr>
-        <w:pStyle w:val="NoSpacing"/>
+        <w:pStyle w:val="a4"/>
         <w:shd w:val="clear" w:color="auto" w:fill="FFF2CC" w:themeFill="accent4" w:themeFillTint="33"/>
         <w:rPr>
           <w:rFonts w:ascii="Courier New" w:hAnsi="Courier New" w:cs="Courier New"/>
@@ -1537,7 +1537,7 @@
     </w:p>
     <w:p>
       <w:pPr>
-        <w:pStyle w:val="NoSpacing"/>
+        <w:pStyle w:val="a4"/>
         <w:shd w:val="clear" w:color="auto" w:fill="FFF2CC" w:themeFill="accent4" w:themeFillTint="33"/>
         <w:rPr>
           <w:rFonts w:ascii="Courier New" w:hAnsi="Courier New" w:cs="Courier New"/>
@@ -1554,7 +1554,7 @@
     </w:p>
     <w:p>
       <w:pPr>
-        <w:pStyle w:val="NoSpacing"/>
+        <w:pStyle w:val="a4"/>
         <w:shd w:val="clear" w:color="auto" w:fill="FFF2CC" w:themeFill="accent4" w:themeFillTint="33"/>
         <w:rPr>
           <w:rFonts w:ascii="Courier New" w:hAnsi="Courier New" w:cs="Courier New"/>
@@ -1605,7 +1605,7 @@
     </w:p>
     <w:p>
       <w:pPr>
-        <w:pStyle w:val="NoSpacing"/>
+        <w:pStyle w:val="a4"/>
         <w:shd w:val="clear" w:color="auto" w:fill="FFF2CC" w:themeFill="accent4" w:themeFillTint="33"/>
         <w:rPr>
           <w:rFonts w:ascii="Courier New" w:hAnsi="Courier New" w:cs="Courier New"/>
@@ -1656,7 +1656,7 @@
     </w:p>
     <w:p>
       <w:pPr>
-        <w:pStyle w:val="NoSpacing"/>
+        <w:pStyle w:val="a4"/>
         <w:shd w:val="clear" w:color="auto" w:fill="FFF2CC" w:themeFill="accent4" w:themeFillTint="33"/>
         <w:rPr>
           <w:rFonts w:ascii="Courier New" w:hAnsi="Courier New" w:cs="Courier New"/>
@@ -1700,7 +1700,7 @@
     </w:p>
     <w:p>
       <w:pPr>
-        <w:pStyle w:val="NoSpacing"/>
+        <w:pStyle w:val="a4"/>
         <w:shd w:val="clear" w:color="auto" w:fill="FFF2CC" w:themeFill="accent4" w:themeFillTint="33"/>
         <w:rPr>
           <w:rFonts w:ascii="Courier New" w:hAnsi="Courier New" w:cs="Courier New"/>
@@ -1717,7 +1717,7 @@
     </w:p>
     <w:p>
       <w:pPr>
-        <w:pStyle w:val="NoSpacing"/>
+        <w:pStyle w:val="a4"/>
         <w:shd w:val="clear" w:color="auto" w:fill="FFF2CC" w:themeFill="accent4" w:themeFillTint="33"/>
         <w:rPr>
           <w:rFonts w:ascii="Courier New" w:hAnsi="Courier New" w:cs="Courier New"/>
@@ -1734,7 +1734,7 @@
     </w:p>
     <w:p>
       <w:pPr>
-        <w:pStyle w:val="NoSpacing"/>
+        <w:pStyle w:val="a4"/>
         <w:shd w:val="clear" w:color="auto" w:fill="FFF2CC" w:themeFill="accent4" w:themeFillTint="33"/>
         <w:rPr>
           <w:rFonts w:ascii="Courier New" w:hAnsi="Courier New" w:cs="Courier New"/>
@@ -1751,7 +1751,7 @@
     </w:p>
     <w:p>
       <w:pPr>
-        <w:pStyle w:val="NoSpacing"/>
+        <w:pStyle w:val="a4"/>
         <w:shd w:val="clear" w:color="auto" w:fill="FFF2CC" w:themeFill="accent4" w:themeFillTint="33"/>
         <w:rPr>
           <w:rFonts w:ascii="Courier New" w:hAnsi="Courier New" w:cs="Courier New"/>
@@ -1795,7 +1795,7 @@
     </w:p>
     <w:p>
       <w:pPr>
-        <w:pStyle w:val="NoSpacing"/>
+        <w:pStyle w:val="a4"/>
         <w:shd w:val="clear" w:color="auto" w:fill="FFF2CC" w:themeFill="accent4" w:themeFillTint="33"/>
         <w:rPr>
           <w:rFonts w:ascii="Courier New" w:hAnsi="Courier New" w:cs="Courier New"/>
@@ -1812,7 +1812,7 @@
     </w:p>
     <w:p>
       <w:pPr>
-        <w:pStyle w:val="NoSpacing"/>
+        <w:pStyle w:val="a4"/>
         <w:shd w:val="clear" w:color="auto" w:fill="FFF2CC" w:themeFill="accent4" w:themeFillTint="33"/>
         <w:rPr>
           <w:rFonts w:ascii="Courier New" w:hAnsi="Courier New" w:cs="Courier New"/>
@@ -1856,7 +1856,7 @@
     </w:p>
     <w:p>
       <w:pPr>
-        <w:pStyle w:val="NoSpacing"/>
+        <w:pStyle w:val="a4"/>
         <w:shd w:val="clear" w:color="auto" w:fill="FFF2CC" w:themeFill="accent4" w:themeFillTint="33"/>
         <w:rPr>
           <w:rFonts w:ascii="Courier New" w:hAnsi="Courier New" w:cs="Courier New"/>
@@ -1873,7 +1873,7 @@
     </w:p>
     <w:p>
       <w:pPr>
-        <w:pStyle w:val="NoSpacing"/>
+        <w:pStyle w:val="a4"/>
         <w:shd w:val="clear" w:color="auto" w:fill="FFF2CC" w:themeFill="accent4" w:themeFillTint="33"/>
         <w:rPr>
           <w:rFonts w:ascii="Courier New" w:hAnsi="Courier New" w:cs="Courier New"/>
@@ -1890,7 +1890,7 @@
     </w:p>
     <w:p>
       <w:pPr>
-        <w:pStyle w:val="NoSpacing"/>
+        <w:pStyle w:val="a4"/>
         <w:shd w:val="clear" w:color="auto" w:fill="FFF2CC" w:themeFill="accent4" w:themeFillTint="33"/>
         <w:rPr>
           <w:rFonts w:ascii="Courier New" w:hAnsi="Courier New" w:cs="Courier New"/>
@@ -1923,7 +1923,7 @@
     </w:p>
     <w:p>
       <w:pPr>
-        <w:pStyle w:val="NoSpacing"/>
+        <w:pStyle w:val="a4"/>
         <w:shd w:val="clear" w:color="auto" w:fill="FFF2CC" w:themeFill="accent4" w:themeFillTint="33"/>
         <w:rPr>
           <w:rFonts w:ascii="Courier New" w:hAnsi="Courier New" w:cs="Courier New"/>
@@ -1956,7 +1956,7 @@
     </w:p>
     <w:p>
       <w:pPr>
-        <w:pStyle w:val="NoSpacing"/>
+        <w:pStyle w:val="a4"/>
         <w:shd w:val="clear" w:color="auto" w:fill="FFF2CC" w:themeFill="accent4" w:themeFillTint="33"/>
         <w:rPr>
           <w:rFonts w:ascii="Courier New" w:hAnsi="Courier New" w:cs="Courier New"/>
@@ -1982,7 +1982,7 @@
     </w:p>
     <w:p>
       <w:pPr>
-        <w:pStyle w:val="NoSpacing"/>
+        <w:pStyle w:val="a4"/>
         <w:shd w:val="clear" w:color="auto" w:fill="FFF2CC" w:themeFill="accent4" w:themeFillTint="33"/>
         <w:rPr>
           <w:rFonts w:ascii="Courier New" w:hAnsi="Courier New" w:cs="Courier New"/>
@@ -1999,7 +1999,7 @@
     </w:p>
     <w:p>
       <w:pPr>
-        <w:pStyle w:val="NoSpacing"/>
+        <w:pStyle w:val="a4"/>
         <w:shd w:val="clear" w:color="auto" w:fill="FFF2CC" w:themeFill="accent4" w:themeFillTint="33"/>
         <w:rPr>
           <w:rFonts w:ascii="Courier New" w:hAnsi="Courier New" w:cs="Courier New"/>
@@ -2025,14 +2025,13 @@
     </w:p>
     <w:p>
       <w:pPr>
-        <w:pStyle w:val="NoSpacing"/>
-        <w:shd w:val="clear" w:color="auto" w:fill="FFF2CC" w:themeFill="accent4" w:themeFillTint="33"/>
-        <w:rPr>
-          <w:rFonts w:ascii="Courier New" w:hAnsi="Courier New" w:cs="Courier New"/>
-          <w:lang w:val="en-US"/>
-        </w:rPr>
-      </w:pPr>
-      <w:proofErr w:type="gramStart"/>
+        <w:pStyle w:val="a4"/>
+        <w:shd w:val="clear" w:color="auto" w:fill="FFF2CC" w:themeFill="accent4" w:themeFillTint="33"/>
+        <w:rPr>
+          <w:rFonts w:ascii="Courier New" w:hAnsi="Courier New" w:cs="Courier New"/>
+          <w:lang w:val="en-US"/>
+        </w:rPr>
+      </w:pPr>
       <w:r>
         <w:rPr>
           <w:rFonts w:ascii="Courier New" w:hAnsi="Courier New" w:cs="Courier New"/>
@@ -2040,11 +2039,10 @@
         </w:rPr>
         <w:t>WHERE</w:t>
       </w:r>
-      <w:proofErr w:type="gramEnd"/>
-    </w:p>
-    <w:p>
-      <w:pPr>
-        <w:pStyle w:val="NoSpacing"/>
+    </w:p>
+    <w:p>
+      <w:pPr>
+        <w:pStyle w:val="a4"/>
         <w:shd w:val="clear" w:color="auto" w:fill="FFF2CC" w:themeFill="accent4" w:themeFillTint="33"/>
         <w:rPr>
           <w:rFonts w:ascii="Courier New" w:hAnsi="Courier New" w:cs="Courier New"/>
@@ -2077,7 +2075,7 @@
     </w:p>
     <w:p>
       <w:pPr>
-        <w:pStyle w:val="NoSpacing"/>
+        <w:pStyle w:val="a4"/>
         <w:shd w:val="clear" w:color="auto" w:fill="FFF2CC" w:themeFill="accent4" w:themeFillTint="33"/>
         <w:rPr>
           <w:rFonts w:ascii="Courier New" w:hAnsi="Courier New" w:cs="Courier New"/>
@@ -2094,7 +2092,7 @@
     </w:p>
     <w:p>
       <w:pPr>
-        <w:pStyle w:val="NoSpacing"/>
+        <w:pStyle w:val="a4"/>
         <w:shd w:val="clear" w:color="auto" w:fill="FFF2CC" w:themeFill="accent4" w:themeFillTint="33"/>
         <w:rPr>
           <w:rFonts w:ascii="Courier New" w:hAnsi="Courier New" w:cs="Courier New"/>
@@ -2127,7 +2125,7 @@
     </w:p>
     <w:p>
       <w:pPr>
-        <w:pStyle w:val="NoSpacing"/>
+        <w:pStyle w:val="a4"/>
         <w:shd w:val="clear" w:color="auto" w:fill="FFF2CC" w:themeFill="accent4" w:themeFillTint="33"/>
         <w:rPr>
           <w:rFonts w:ascii="Courier New" w:hAnsi="Courier New" w:cs="Courier New"/>
@@ -2144,7 +2142,7 @@
     </w:p>
     <w:p>
       <w:pPr>
-        <w:pStyle w:val="NoSpacing"/>
+        <w:pStyle w:val="a4"/>
         <w:shd w:val="clear" w:color="auto" w:fill="FFF2CC" w:themeFill="accent4" w:themeFillTint="33"/>
         <w:rPr>
           <w:rFonts w:ascii="Courier New" w:hAnsi="Courier New" w:cs="Courier New"/>
@@ -2170,7 +2168,7 @@
     </w:p>
     <w:p>
       <w:pPr>
-        <w:pStyle w:val="NoSpacing"/>
+        <w:pStyle w:val="a4"/>
         <w:shd w:val="clear" w:color="auto" w:fill="FFF2CC" w:themeFill="accent4" w:themeFillTint="33"/>
         <w:rPr>
           <w:rFonts w:ascii="Courier New" w:hAnsi="Courier New" w:cs="Courier New"/>
@@ -2188,15 +2186,15 @@
     </w:p>
     <w:p>
       <w:pPr>
-        <w:pStyle w:val="NoSpacing"/>
-        <w:rPr>
-          <w:lang w:val="en-US"/>
-        </w:rPr>
-      </w:pPr>
-    </w:p>
-    <w:p>
-      <w:pPr>
-        <w:pStyle w:val="NoSpacing"/>
+        <w:pStyle w:val="a4"/>
+        <w:rPr>
+          <w:lang w:val="en-US"/>
+        </w:rPr>
+      </w:pPr>
+    </w:p>
+    <w:p>
+      <w:pPr>
+        <w:pStyle w:val="a4"/>
         <w:rPr>
           <w:lang w:val="en-US"/>
         </w:rPr>
@@ -2220,7 +2218,7 @@
     </w:p>
     <w:p>
       <w:pPr>
-        <w:pStyle w:val="NoSpacing"/>
+        <w:pStyle w:val="a4"/>
         <w:shd w:val="clear" w:color="auto" w:fill="FFF2CC" w:themeFill="accent4" w:themeFillTint="33"/>
         <w:rPr>
           <w:rFonts w:ascii="Courier New" w:hAnsi="Courier New" w:cs="Courier New"/>
@@ -2253,7 +2251,7 @@
     </w:p>
     <w:p>
       <w:pPr>
-        <w:pStyle w:val="NoSpacing"/>
+        <w:pStyle w:val="a4"/>
         <w:shd w:val="clear" w:color="auto" w:fill="FFF2CC" w:themeFill="accent4" w:themeFillTint="33"/>
         <w:rPr>
           <w:rFonts w:ascii="Courier New" w:hAnsi="Courier New" w:cs="Courier New"/>
@@ -2270,7 +2268,7 @@
     </w:p>
     <w:p>
       <w:pPr>
-        <w:pStyle w:val="NoSpacing"/>
+        <w:pStyle w:val="a4"/>
         <w:shd w:val="clear" w:color="auto" w:fill="FFF2CC" w:themeFill="accent4" w:themeFillTint="33"/>
         <w:rPr>
           <w:rFonts w:ascii="Courier New" w:hAnsi="Courier New" w:cs="Courier New"/>
@@ -2321,7 +2319,7 @@
     </w:p>
     <w:p>
       <w:pPr>
-        <w:pStyle w:val="NoSpacing"/>
+        <w:pStyle w:val="a4"/>
         <w:shd w:val="clear" w:color="auto" w:fill="FFF2CC" w:themeFill="accent4" w:themeFillTint="33"/>
         <w:rPr>
           <w:rFonts w:ascii="Courier New" w:hAnsi="Courier New" w:cs="Courier New"/>
@@ -2372,7 +2370,7 @@
     </w:p>
     <w:p>
       <w:pPr>
-        <w:pStyle w:val="NoSpacing"/>
+        <w:pStyle w:val="a4"/>
         <w:shd w:val="clear" w:color="auto" w:fill="FFF2CC" w:themeFill="accent4" w:themeFillTint="33"/>
         <w:rPr>
           <w:rFonts w:ascii="Courier New" w:hAnsi="Courier New" w:cs="Courier New"/>
@@ -2423,7 +2421,7 @@
     </w:p>
     <w:p>
       <w:pPr>
-        <w:pStyle w:val="NoSpacing"/>
+        <w:pStyle w:val="a4"/>
         <w:shd w:val="clear" w:color="auto" w:fill="FFF2CC" w:themeFill="accent4" w:themeFillTint="33"/>
         <w:rPr>
           <w:rFonts w:ascii="Courier New" w:hAnsi="Courier New" w:cs="Courier New"/>
@@ -2484,7 +2482,7 @@
     </w:p>
     <w:p>
       <w:pPr>
-        <w:pStyle w:val="NoSpacing"/>
+        <w:pStyle w:val="a4"/>
         <w:shd w:val="clear" w:color="auto" w:fill="FFF2CC" w:themeFill="accent4" w:themeFillTint="33"/>
         <w:rPr>
           <w:rFonts w:ascii="Courier New" w:hAnsi="Courier New" w:cs="Courier New"/>
@@ -2501,7 +2499,7 @@
     </w:p>
     <w:p>
       <w:pPr>
-        <w:pStyle w:val="NoSpacing"/>
+        <w:pStyle w:val="a4"/>
         <w:shd w:val="clear" w:color="auto" w:fill="FFF2CC" w:themeFill="accent4" w:themeFillTint="33"/>
         <w:rPr>
           <w:rFonts w:ascii="Courier New" w:hAnsi="Courier New" w:cs="Courier New"/>
@@ -2518,7 +2516,7 @@
     </w:p>
     <w:p>
       <w:pPr>
-        <w:pStyle w:val="NoSpacing"/>
+        <w:pStyle w:val="a4"/>
         <w:shd w:val="clear" w:color="auto" w:fill="FFF2CC" w:themeFill="accent4" w:themeFillTint="33"/>
         <w:rPr>
           <w:rFonts w:ascii="Courier New" w:hAnsi="Courier New" w:cs="Courier New"/>
@@ -2535,7 +2533,7 @@
     </w:p>
     <w:p>
       <w:pPr>
-        <w:pStyle w:val="NoSpacing"/>
+        <w:pStyle w:val="a4"/>
         <w:shd w:val="clear" w:color="auto" w:fill="FFF2CC" w:themeFill="accent4" w:themeFillTint="33"/>
         <w:rPr>
           <w:rFonts w:ascii="Courier New" w:hAnsi="Courier New" w:cs="Courier New"/>
@@ -2579,7 +2577,7 @@
     </w:p>
     <w:p>
       <w:pPr>
-        <w:pStyle w:val="NoSpacing"/>
+        <w:pStyle w:val="a4"/>
         <w:shd w:val="clear" w:color="auto" w:fill="FFF2CC" w:themeFill="accent4" w:themeFillTint="33"/>
         <w:rPr>
           <w:rFonts w:ascii="Courier New" w:hAnsi="Courier New" w:cs="Courier New"/>
@@ -2596,7 +2594,7 @@
     </w:p>
     <w:p>
       <w:pPr>
-        <w:pStyle w:val="NoSpacing"/>
+        <w:pStyle w:val="a4"/>
         <w:shd w:val="clear" w:color="auto" w:fill="FFF2CC" w:themeFill="accent4" w:themeFillTint="33"/>
         <w:rPr>
           <w:rFonts w:ascii="Courier New" w:hAnsi="Courier New" w:cs="Courier New"/>
@@ -2640,7 +2638,7 @@
     </w:p>
     <w:p>
       <w:pPr>
-        <w:pStyle w:val="NoSpacing"/>
+        <w:pStyle w:val="a4"/>
         <w:shd w:val="clear" w:color="auto" w:fill="FFF2CC" w:themeFill="accent4" w:themeFillTint="33"/>
         <w:rPr>
           <w:rFonts w:ascii="Courier New" w:hAnsi="Courier New" w:cs="Courier New"/>
@@ -2657,7 +2655,7 @@
     </w:p>
     <w:p>
       <w:pPr>
-        <w:pStyle w:val="NoSpacing"/>
+        <w:pStyle w:val="a4"/>
         <w:shd w:val="clear" w:color="auto" w:fill="FFF2CC" w:themeFill="accent4" w:themeFillTint="33"/>
         <w:rPr>
           <w:rFonts w:ascii="Courier New" w:hAnsi="Courier New" w:cs="Courier New"/>
@@ -2674,7 +2672,7 @@
     </w:p>
     <w:p>
       <w:pPr>
-        <w:pStyle w:val="NoSpacing"/>
+        <w:pStyle w:val="a4"/>
         <w:shd w:val="clear" w:color="auto" w:fill="FFF2CC" w:themeFill="accent4" w:themeFillTint="33"/>
         <w:rPr>
           <w:rFonts w:ascii="Courier New" w:hAnsi="Courier New" w:cs="Courier New"/>
@@ -2707,7 +2705,7 @@
     </w:p>
     <w:p>
       <w:pPr>
-        <w:pStyle w:val="NoSpacing"/>
+        <w:pStyle w:val="a4"/>
         <w:shd w:val="clear" w:color="auto" w:fill="FFF2CC" w:themeFill="accent4" w:themeFillTint="33"/>
         <w:rPr>
           <w:rFonts w:ascii="Courier New" w:hAnsi="Courier New" w:cs="Courier New"/>
@@ -2740,7 +2738,7 @@
     </w:p>
     <w:p>
       <w:pPr>
-        <w:pStyle w:val="NoSpacing"/>
+        <w:pStyle w:val="a4"/>
         <w:shd w:val="clear" w:color="auto" w:fill="FFF2CC" w:themeFill="accent4" w:themeFillTint="33"/>
         <w:rPr>
           <w:rFonts w:ascii="Courier New" w:hAnsi="Courier New" w:cs="Courier New"/>
@@ -2766,7 +2764,7 @@
     </w:p>
     <w:p>
       <w:pPr>
-        <w:pStyle w:val="NoSpacing"/>
+        <w:pStyle w:val="a4"/>
         <w:shd w:val="clear" w:color="auto" w:fill="FFF2CC" w:themeFill="accent4" w:themeFillTint="33"/>
         <w:rPr>
           <w:rFonts w:ascii="Courier New" w:hAnsi="Courier New" w:cs="Courier New"/>
@@ -2783,7 +2781,7 @@
     </w:p>
     <w:p>
       <w:pPr>
-        <w:pStyle w:val="NoSpacing"/>
+        <w:pStyle w:val="a4"/>
         <w:shd w:val="clear" w:color="auto" w:fill="FFF2CC" w:themeFill="accent4" w:themeFillTint="33"/>
         <w:rPr>
           <w:rFonts w:ascii="Courier New" w:hAnsi="Courier New" w:cs="Courier New"/>
@@ -2809,14 +2807,13 @@
     </w:p>
     <w:p>
       <w:pPr>
-        <w:pStyle w:val="NoSpacing"/>
-        <w:shd w:val="clear" w:color="auto" w:fill="FFF2CC" w:themeFill="accent4" w:themeFillTint="33"/>
-        <w:rPr>
-          <w:rFonts w:ascii="Courier New" w:hAnsi="Courier New" w:cs="Courier New"/>
-          <w:lang w:val="en-US"/>
-        </w:rPr>
-      </w:pPr>
-      <w:proofErr w:type="gramStart"/>
+        <w:pStyle w:val="a4"/>
+        <w:shd w:val="clear" w:color="auto" w:fill="FFF2CC" w:themeFill="accent4" w:themeFillTint="33"/>
+        <w:rPr>
+          <w:rFonts w:ascii="Courier New" w:hAnsi="Courier New" w:cs="Courier New"/>
+          <w:lang w:val="en-US"/>
+        </w:rPr>
+      </w:pPr>
       <w:r>
         <w:rPr>
           <w:rFonts w:ascii="Courier New" w:hAnsi="Courier New" w:cs="Courier New"/>
@@ -2824,11 +2821,10 @@
         </w:rPr>
         <w:t>WHERE</w:t>
       </w:r>
-      <w:proofErr w:type="gramEnd"/>
-    </w:p>
-    <w:p>
-      <w:pPr>
-        <w:pStyle w:val="NoSpacing"/>
+    </w:p>
+    <w:p>
+      <w:pPr>
+        <w:pStyle w:val="a4"/>
         <w:shd w:val="clear" w:color="auto" w:fill="FFF2CC" w:themeFill="accent4" w:themeFillTint="33"/>
         <w:rPr>
           <w:rFonts w:ascii="Courier New" w:hAnsi="Courier New" w:cs="Courier New"/>
@@ -2860,7 +2856,7 @@
     </w:p>
     <w:p>
       <w:pPr>
-        <w:pStyle w:val="Heading1"/>
+        <w:pStyle w:val="1"/>
         <w:rPr>
           <w:lang w:val="en-US"/>
         </w:rPr>
@@ -2875,7 +2871,7 @@
     </w:p>
     <w:p>
       <w:pPr>
-        <w:pStyle w:val="NoSpacing"/>
+        <w:pStyle w:val="a4"/>
         <w:rPr>
           <w:rFonts w:ascii="Courier New" w:hAnsi="Courier New" w:cs="Courier New"/>
           <w:sz w:val="32"/>
@@ -2886,7 +2882,7 @@
     </w:p>
     <w:p>
       <w:pPr>
-        <w:pStyle w:val="NoSpacing"/>
+        <w:pStyle w:val="a4"/>
         <w:rPr>
           <w:b/>
           <w:bCs/>
@@ -2916,7 +2912,7 @@
     </w:p>
     <w:p>
       <w:pPr>
-        <w:pStyle w:val="NoSpacing"/>
+        <w:pStyle w:val="a4"/>
         <w:rPr>
           <w:sz w:val="32"/>
           <w:szCs w:val="32"/>
@@ -2926,7 +2922,7 @@
     </w:p>
     <w:p>
       <w:pPr>
-        <w:pStyle w:val="NoSpacing"/>
+        <w:pStyle w:val="a4"/>
         <w:rPr>
           <w:sz w:val="32"/>
           <w:szCs w:val="32"/>
@@ -2944,7 +2940,7 @@
     </w:p>
     <w:p>
       <w:pPr>
-        <w:pStyle w:val="NoSpacing"/>
+        <w:pStyle w:val="a4"/>
         <w:rPr>
           <w:sz w:val="32"/>
           <w:szCs w:val="32"/>
@@ -2954,7 +2950,7 @@
     </w:p>
     <w:p>
       <w:pPr>
-        <w:pStyle w:val="NoSpacing"/>
+        <w:pStyle w:val="a4"/>
         <w:rPr>
           <w:sz w:val="32"/>
           <w:szCs w:val="32"/>
@@ -2972,7 +2968,7 @@
     </w:p>
     <w:p>
       <w:pPr>
-        <w:pStyle w:val="NoSpacing"/>
+        <w:pStyle w:val="a4"/>
         <w:rPr>
           <w:sz w:val="32"/>
           <w:szCs w:val="32"/>
@@ -2999,7 +2995,7 @@
     </w:p>
     <w:p>
       <w:pPr>
-        <w:pStyle w:val="Heading1"/>
+        <w:pStyle w:val="1"/>
         <w:rPr>
           <w:rFonts w:eastAsia="Times New Roman"/>
           <w:lang w:eastAsia="ru-RU"/>
@@ -3190,7 +3186,25 @@
           <w:color w:val="000000"/>
           <w:lang w:eastAsia="ru-RU"/>
         </w:rPr>
-        <w:t>) в SQL Server Agent. </w:t>
+        <w:t xml:space="preserve">) в SQL </w:t>
+      </w:r>
+      <w:proofErr w:type="spellStart"/>
+      <w:r>
+        <w:rPr>
+          <w:rFonts w:ascii="Calibri" w:eastAsia="Times New Roman" w:hAnsi="Calibri" w:cs="Calibri"/>
+          <w:color w:val="000000"/>
+          <w:lang w:eastAsia="ru-RU"/>
+        </w:rPr>
+        <w:t>Server</w:t>
+      </w:r>
+      <w:proofErr w:type="spellEnd"/>
+      <w:r>
+        <w:rPr>
+          <w:rFonts w:ascii="Calibri" w:eastAsia="Times New Roman" w:hAnsi="Calibri" w:cs="Calibri"/>
+          <w:color w:val="000000"/>
+          <w:lang w:eastAsia="ru-RU"/>
+        </w:rPr>
+        <w:t xml:space="preserve"> Agent. </w:t>
       </w:r>
     </w:p>
     <w:p>
@@ -3276,7 +3290,51 @@
           <w:color w:val="000000"/>
           <w:lang w:eastAsia="ru-RU"/>
         </w:rPr>
-        <w:t xml:space="preserve">Журнал изменений (Change Data </w:t>
+        <w:t>Журнал изменений (</w:t>
+      </w:r>
+      <w:proofErr w:type="spellStart"/>
+      <w:r>
+        <w:rPr>
+          <w:rFonts w:ascii="Calibri" w:eastAsia="Times New Roman" w:hAnsi="Calibri" w:cs="Calibri"/>
+          <w:b/>
+          <w:bCs/>
+          <w:color w:val="000000"/>
+          <w:lang w:eastAsia="ru-RU"/>
+        </w:rPr>
+        <w:t>Change</w:t>
+      </w:r>
+      <w:proofErr w:type="spellEnd"/>
+      <w:r>
+        <w:rPr>
+          <w:rFonts w:ascii="Calibri" w:eastAsia="Times New Roman" w:hAnsi="Calibri" w:cs="Calibri"/>
+          <w:b/>
+          <w:bCs/>
+          <w:color w:val="000000"/>
+          <w:lang w:eastAsia="ru-RU"/>
+        </w:rPr>
+        <w:t xml:space="preserve"> </w:t>
+      </w:r>
+      <w:proofErr w:type="spellStart"/>
+      <w:r>
+        <w:rPr>
+          <w:rFonts w:ascii="Calibri" w:eastAsia="Times New Roman" w:hAnsi="Calibri" w:cs="Calibri"/>
+          <w:b/>
+          <w:bCs/>
+          <w:color w:val="000000"/>
+          <w:lang w:eastAsia="ru-RU"/>
+        </w:rPr>
+        <w:t>Data</w:t>
+      </w:r>
+      <w:proofErr w:type="spellEnd"/>
+      <w:r>
+        <w:rPr>
+          <w:rFonts w:ascii="Calibri" w:eastAsia="Times New Roman" w:hAnsi="Calibri" w:cs="Calibri"/>
+          <w:b/>
+          <w:bCs/>
+          <w:color w:val="000000"/>
+          <w:lang w:eastAsia="ru-RU"/>
+        </w:rPr>
+        <w:t xml:space="preserve"> </w:t>
       </w:r>
       <w:proofErr w:type="spellStart"/>
       <w:r>
@@ -3802,12 +3860,103 @@
     </w:p>
     <w:p>
       <w:pPr>
-        <w:pStyle w:val="NoSpacing"/>
         <w:rPr>
           <w:sz w:val="32"/>
           <w:szCs w:val="32"/>
         </w:rPr>
       </w:pPr>
+      <w:r>
+        <w:rPr>
+          <w:sz w:val="32"/>
+          <w:szCs w:val="32"/>
+        </w:rPr>
+        <w:br w:type="page"/>
+      </w:r>
+    </w:p>
+    <w:p>
+      <w:pPr>
+        <w:pStyle w:val="a4"/>
+        <w:rPr>
+          <w:sz w:val="32"/>
+          <w:szCs w:val="32"/>
+        </w:rPr>
+      </w:pPr>
+      <w:r>
+        <w:rPr>
+          <w:sz w:val="32"/>
+          <w:szCs w:val="32"/>
+        </w:rPr>
+        <w:lastRenderedPageBreak/>
+        <w:t>Что лучше много маленьких транзакций или одна большая?</w:t>
+      </w:r>
+    </w:p>
+    <w:p>
+      <w:pPr>
+        <w:pStyle w:val="a4"/>
+        <w:rPr>
+          <w:sz w:val="32"/>
+          <w:szCs w:val="32"/>
+        </w:rPr>
+      </w:pPr>
+    </w:p>
+    <w:p>
+      <w:pPr>
+        <w:pStyle w:val="a4"/>
+        <w:rPr>
+          <w:sz w:val="32"/>
+          <w:szCs w:val="32"/>
+        </w:rPr>
+      </w:pPr>
+      <w:proofErr w:type="spellStart"/>
+      <w:r>
+        <w:rPr>
+          <w:sz w:val="32"/>
+          <w:szCs w:val="32"/>
+        </w:rPr>
+        <w:t>Реляционки</w:t>
+      </w:r>
+      <w:proofErr w:type="spellEnd"/>
+      <w:r>
+        <w:rPr>
+          <w:sz w:val="32"/>
+          <w:szCs w:val="32"/>
+        </w:rPr>
+        <w:t xml:space="preserve"> </w:t>
+      </w:r>
+      <w:proofErr w:type="spellStart"/>
+      <w:r>
+        <w:rPr>
+          <w:sz w:val="32"/>
+          <w:szCs w:val="32"/>
+        </w:rPr>
+        <w:t>расчитаны</w:t>
+      </w:r>
+      <w:proofErr w:type="spellEnd"/>
+      <w:r>
+        <w:rPr>
+          <w:sz w:val="32"/>
+          <w:szCs w:val="32"/>
+        </w:rPr>
+        <w:t xml:space="preserve"> под работу с «небольшим» объемом данных, но могут и с большим. Тут все зависит от системы: чем больше объем, тем длиннее транзакция, тем на дольше </w:t>
+      </w:r>
+      <w:proofErr w:type="spellStart"/>
+      <w:r>
+        <w:rPr>
+          <w:sz w:val="32"/>
+          <w:szCs w:val="32"/>
+        </w:rPr>
+        <w:t>лочатся</w:t>
+      </w:r>
+      <w:proofErr w:type="spellEnd"/>
+      <w:r>
+        <w:rPr>
+          <w:sz w:val="32"/>
+          <w:szCs w:val="32"/>
+        </w:rPr>
+        <w:t xml:space="preserve"> таблицы. Короткие транзакции делают базу более доступной. Эффективный объем изменений зависит от базы.</w:t>
+      </w:r>
+      <w:bookmarkStart w:id="0" w:name="_GoBack"/>
+      <w:bookmarkEnd w:id="0"/>
     </w:p>
     <w:sectPr>
       <w:pgSz w:w="11906" w:h="16838"/>
@@ -3820,7 +3969,7 @@
 </file>
 
 <file path=word/numbering.xml><?xml version="1.0" encoding="utf-8"?>
-<w:numbering xmlns:wpc="http://schemas.microsoft.com/office/word/2010/wordprocessingCanvas" xmlns:cx="http://schemas.microsoft.com/office/drawing/2014/chartex" xmlns:cx1="http://schemas.microsoft.com/office/drawing/2015/9/8/chartex" xmlns:cx2="http://schemas.microsoft.com/office/drawing/2015/10/21/chartex" xmlns:cx3="http://schemas.microsoft.com/office/drawing/2016/5/9/chartex" xmlns:cx4="http://schemas.microsoft.com/office/drawing/2016/5/10/chartex" xmlns:cx5="http://schemas.microsoft.com/office/drawing/2016/5/11/chartex" xmlns:cx6="http://schemas.microsoft.com/office/drawing/2016/5/12/chartex" xmlns:cx7="http://schemas.microsoft.com/office/drawing/2016/5/13/chartex" xmlns:cx8="http://schemas.microsoft.com/office/drawing/2016/5/14/chartex" xmlns:mc="http://schemas.openxmlformats.org/markup-compatibility/2006" xmlns:aink="http://schemas.microsoft.com/office/drawing/2016/ink" xmlns:am3d="http://schemas.microsoft.com/office/drawing/2017/model3d" xmlns:o="urn:schemas-microsoft-com:office:office" xmlns:r="http://schemas.openxmlformats.org/officeDocument/2006/relationships" xmlns:m="http://schemas.openxmlformats.org/officeDocument/2006/math" xmlns:v="urn:schemas-microsoft-com:vml" xmlns:wp14="http://schemas.microsoft.com/office/word/2010/wordprocessingDrawing" xmlns:wp="http://schemas.openxmlformats.org/drawingml/2006/wordprocessingDrawing" xmlns:w10="urn:schemas-microsoft-com:office:word" xmlns:w="http://schemas.openxmlformats.org/wordprocessingml/2006/main" xmlns:w14="http://schemas.microsoft.com/office/word/2010/wordml" xmlns:w15="http://schemas.microsoft.com/office/word/2012/wordml" xmlns:w16cex="http://schemas.microsoft.com/office/word/2018/wordml/cex" xmlns:w16cid="http://schemas.microsoft.com/office/word/2016/wordml/cid" xmlns:w16="http://schemas.microsoft.com/office/word/2018/wordml" xmlns:w16sdtdh="http://schemas.microsoft.com/office/word/2020/wordml/sdtdatahash" xmlns:w16se="http://schemas.microsoft.com/office/word/2015/wordml/symex" xmlns:wpg="http://schemas.microsoft.com/office/word/2010/wordprocessingGroup" xmlns:wpi="http://schemas.microsoft.com/office/word/2010/wordprocessingInk" xmlns:wne="http://schemas.microsoft.com/office/word/2006/wordml" xmlns:wps="http://schemas.microsoft.com/office/word/2010/wordprocessingShape" mc:Ignorable="w14 w15 w16se w16cid w16 w16cex w16sdtdh wp14">
+<w:numbering xmlns:wpc="http://schemas.microsoft.com/office/word/2010/wordprocessingCanvas" xmlns:cx="http://schemas.microsoft.com/office/drawing/2014/chartex" xmlns:cx1="http://schemas.microsoft.com/office/drawing/2015/9/8/chartex" xmlns:cx2="http://schemas.microsoft.com/office/drawing/2015/10/21/chartex" xmlns:cx3="http://schemas.microsoft.com/office/drawing/2016/5/9/chartex" xmlns:cx4="http://schemas.microsoft.com/office/drawing/2016/5/10/chartex" xmlns:cx5="http://schemas.microsoft.com/office/drawing/2016/5/11/chartex" xmlns:cx6="http://schemas.microsoft.com/office/drawing/2016/5/12/chartex" xmlns:cx7="http://schemas.microsoft.com/office/drawing/2016/5/13/chartex" xmlns:cx8="http://schemas.microsoft.com/office/drawing/2016/5/14/chartex" xmlns:mc="http://schemas.openxmlformats.org/markup-compatibility/2006" xmlns:aink="http://schemas.microsoft.com/office/drawing/2016/ink" xmlns:am3d="http://schemas.microsoft.com/office/drawing/2017/model3d" xmlns:o="urn:schemas-microsoft-com:office:office" xmlns:r="http://schemas.openxmlformats.org/officeDocument/2006/relationships" xmlns:m="http://schemas.openxmlformats.org/officeDocument/2006/math" xmlns:v="urn:schemas-microsoft-com:vml" xmlns:wp14="http://schemas.microsoft.com/office/word/2010/wordprocessingDrawing" xmlns:wp="http://schemas.openxmlformats.org/drawingml/2006/wordprocessingDrawing" xmlns:w10="urn:schemas-microsoft-com:office:word" xmlns:w="http://schemas.openxmlformats.org/wordprocessingml/2006/main" xmlns:w14="http://schemas.microsoft.com/office/word/2010/wordml" xmlns:w15="http://schemas.microsoft.com/office/word/2012/wordml" xmlns:w16cid="http://schemas.microsoft.com/office/word/2016/wordml/cid" xmlns:w16se="http://schemas.microsoft.com/office/word/2015/wordml/symex" xmlns:wpg="http://schemas.microsoft.com/office/word/2010/wordprocessingGroup" xmlns:wpi="http://schemas.microsoft.com/office/word/2010/wordprocessingInk" xmlns:wne="http://schemas.microsoft.com/office/word/2006/wordml" xmlns:wps="http://schemas.microsoft.com/office/word/2010/wordprocessingShape" mc:Ignorable="w14 w15 w16se w16cid wp14">
   <w:abstractNum w:abstractNumId="0" w15:restartNumberingAfterBreak="0">
     <w:nsid w:val="503827B5"/>
     <w:multiLevelType w:val="multilevel"/>
@@ -3977,7 +4126,7 @@
 </file>
 
 <file path=word/styles.xml><?xml version="1.0" encoding="utf-8"?>
-<w:styles xmlns:mc="http://schemas.openxmlformats.org/markup-compatibility/2006" xmlns:r="http://schemas.openxmlformats.org/officeDocument/2006/relationships" xmlns:w="http://schemas.openxmlformats.org/wordprocessingml/2006/main" xmlns:w14="http://schemas.microsoft.com/office/word/2010/wordml" xmlns:w15="http://schemas.microsoft.com/office/word/2012/wordml" xmlns:w16cex="http://schemas.microsoft.com/office/word/2018/wordml/cex" xmlns:w16cid="http://schemas.microsoft.com/office/word/2016/wordml/cid" xmlns:w16="http://schemas.microsoft.com/office/word/2018/wordml" xmlns:w16sdtdh="http://schemas.microsoft.com/office/word/2020/wordml/sdtdatahash" xmlns:w16se="http://schemas.microsoft.com/office/word/2015/wordml/symex" mc:Ignorable="w14 w15 w16se w16cid w16 w16cex w16sdtdh">
+<w:styles xmlns:mc="http://schemas.openxmlformats.org/markup-compatibility/2006" xmlns:r="http://schemas.openxmlformats.org/officeDocument/2006/relationships" xmlns:w="http://schemas.openxmlformats.org/wordprocessingml/2006/main" xmlns:w14="http://schemas.microsoft.com/office/word/2010/wordml" xmlns:w15="http://schemas.microsoft.com/office/word/2012/wordml" xmlns:w16cid="http://schemas.microsoft.com/office/word/2016/wordml/cid" xmlns:w16se="http://schemas.microsoft.com/office/word/2015/wordml/symex" mc:Ignorable="w14 w15 w16se w16cid">
   <w:docDefaults>
     <w:rPrDefault>
       <w:rPr>
@@ -3993,7 +4142,7 @@
       </w:pPr>
     </w:pPrDefault>
   </w:docDefaults>
-  <w:latentStyles w:defLockedState="0" w:defUIPriority="99" w:defSemiHidden="0" w:defUnhideWhenUsed="0" w:defQFormat="0" w:count="376">
+  <w:latentStyles w:defLockedState="0" w:defUIPriority="99" w:defSemiHidden="0" w:defUnhideWhenUsed="0" w:defQFormat="0" w:count="375">
     <w:lsdException w:name="Normal" w:uiPriority="0" w:qFormat="1"/>
     <w:lsdException w:name="heading 1" w:uiPriority="9" w:qFormat="1"/>
     <w:lsdException w:name="heading 2" w:semiHidden="1" w:uiPriority="9" w:unhideWhenUsed="1" w:qFormat="1"/>
@@ -4369,18 +4518,17 @@
     <w:lsdException w:name="Smart Hyperlink" w:semiHidden="1" w:unhideWhenUsed="1"/>
     <w:lsdException w:name="Hashtag" w:semiHidden="1" w:unhideWhenUsed="1"/>
     <w:lsdException w:name="Unresolved Mention" w:semiHidden="1" w:unhideWhenUsed="1"/>
-    <w:lsdException w:name="Smart Link" w:semiHidden="1" w:unhideWhenUsed="1"/>
   </w:latentStyles>
-  <w:style w:type="paragraph" w:default="1" w:styleId="Normal">
+  <w:style w:type="paragraph" w:default="1" w:styleId="a">
     <w:name w:val="Normal"/>
     <w:qFormat/>
     <w:rsid w:val="00E63391"/>
   </w:style>
-  <w:style w:type="paragraph" w:styleId="Heading1">
+  <w:style w:type="paragraph" w:styleId="1">
     <w:name w:val="heading 1"/>
-    <w:basedOn w:val="Normal"/>
-    <w:next w:val="Normal"/>
-    <w:link w:val="Heading1Char"/>
+    <w:basedOn w:val="a"/>
+    <w:next w:val="a"/>
+    <w:link w:val="10"/>
     <w:uiPriority w:val="9"/>
     <w:qFormat/>
     <w:rsid w:val="00B80434"/>
@@ -4397,13 +4545,13 @@
       <w:szCs w:val="32"/>
     </w:rPr>
   </w:style>
-  <w:style w:type="character" w:default="1" w:styleId="DefaultParagraphFont">
+  <w:style w:type="character" w:default="1" w:styleId="a0">
     <w:name w:val="Default Paragraph Font"/>
     <w:uiPriority w:val="1"/>
     <w:semiHidden/>
     <w:unhideWhenUsed/>
   </w:style>
-  <w:style w:type="table" w:default="1" w:styleId="TableNormal">
+  <w:style w:type="table" w:default="1" w:styleId="a1">
     <w:name w:val="Normal Table"/>
     <w:uiPriority w:val="99"/>
     <w:semiHidden/>
@@ -4418,7 +4566,7 @@
       </w:tblCellMar>
     </w:tblPr>
   </w:style>
-  <w:style w:type="numbering" w:default="1" w:styleId="NoList">
+  <w:style w:type="numbering" w:default="1" w:styleId="a2">
     <w:name w:val="No List"/>
     <w:uiPriority w:val="99"/>
     <w:semiHidden/>
@@ -4426,12 +4574,12 @@
   </w:style>
   <w:style w:type="character" w:customStyle="1" w:styleId="token">
     <w:name w:val="token"/>
-    <w:basedOn w:val="DefaultParagraphFont"/>
+    <w:basedOn w:val="a0"/>
     <w:rsid w:val="00E63391"/>
   </w:style>
-  <w:style w:type="paragraph" w:styleId="NormalWeb">
+  <w:style w:type="paragraph" w:styleId="a3">
     <w:name w:val="Normal (Web)"/>
-    <w:basedOn w:val="Normal"/>
+    <w:basedOn w:val="a"/>
     <w:uiPriority w:val="99"/>
     <w:semiHidden/>
     <w:unhideWhenUsed/>
@@ -4442,7 +4590,7 @@
       <w:szCs w:val="24"/>
     </w:rPr>
   </w:style>
-  <w:style w:type="paragraph" w:styleId="NoSpacing">
+  <w:style w:type="paragraph" w:styleId="a4">
     <w:name w:val="No Spacing"/>
     <w:uiPriority w:val="1"/>
     <w:qFormat/>
@@ -4451,10 +4599,10 @@
       <w:spacing w:after="0" w:line="240" w:lineRule="auto"/>
     </w:pPr>
   </w:style>
-  <w:style w:type="character" w:customStyle="1" w:styleId="Heading1Char">
-    <w:name w:val="Heading 1 Char"/>
-    <w:basedOn w:val="DefaultParagraphFont"/>
-    <w:link w:val="Heading1"/>
+  <w:style w:type="character" w:customStyle="1" w:styleId="10">
+    <w:name w:val="Заголовок 1 Знак"/>
+    <w:basedOn w:val="a0"/>
+    <w:link w:val="1"/>
     <w:uiPriority w:val="9"/>
     <w:rsid w:val="00B80434"/>
     <w:rPr>

</xml_diff>